<commit_message>
SE ANEXA ACTUALIZACION DEL FORMATO OBJETIVOS-ARTEFACTOS DE ANALISIS Y CARPETA SPRINT 2 CON FORMATO DE SEGUIMIENTO
</commit_message>
<xml_diff>
--- a/CONFORMACION DEL EQUIPO/03. Formato de Conformación de Equipo.docx
+++ b/CONFORMACION DEL EQUIPO/03. Formato de Conformación de Equipo.docx
@@ -381,7 +381,7 @@
               </wp:anchor>
             </w:drawing>
           </mc:Choice>
-          <mc:Fallback xmlns:oel="http://schemas.microsoft.com/office/2019/extlst" xmlns:w16cex="http://schemas.microsoft.com/office/word/2018/wordml/cex" xmlns:w16="http://schemas.microsoft.com/office/word/2018/wordml" xmlns:w16sdtdh="http://schemas.microsoft.com/office/word/2020/wordml/sdtdatahash">
+          <mc:Fallback xmlns:w16sdtdh="http://schemas.microsoft.com/office/word/2020/wordml/sdtdatahash" xmlns:w16="http://schemas.microsoft.com/office/word/2018/wordml" xmlns:w16cex="http://schemas.microsoft.com/office/word/2018/wordml/cex" xmlns:oel="http://schemas.microsoft.com/office/2019/extlst">
             <w:pict>
               <v:shapetype w14:anchorId="22BEC59A" id="_x0000_t202" coordsize="21600,21600" o:spt="202" path="m,l,21600r21600,l21600,xe">
                 <v:stroke joinstyle="miter"/>
@@ -642,8 +642,6 @@
                                 <w:szCs w:val="32"/>
                               </w:rPr>
                             </w:pPr>
-                            <w:bookmarkStart w:id="0" w:name="_GoBack"/>
-                            <w:bookmarkEnd w:id="0"/>
                           </w:p>
                           <w:p>
                             <w:pPr>
@@ -1837,7 +1835,7 @@
                 <w:szCs w:val="24"/>
                 <w:lang w:val="es-MX" w:eastAsia="es-MX"/>
               </w:rPr>
-              <w:t>WhatsApp</w:t>
+              <w:t>WHATSAPP</w:t>
             </w:r>
           </w:p>
         </w:tc>
@@ -1902,7 +1900,7 @@
                 <w:szCs w:val="24"/>
                 <w:lang w:val="es-MX" w:eastAsia="es-MX"/>
               </w:rPr>
-              <w:t>CICLO DEMING</w:t>
+              <w:t>GITHUB</w:t>
             </w:r>
           </w:p>
         </w:tc>
@@ -1935,6 +1933,71 @@
                 <w:szCs w:val="24"/>
                 <w:lang w:val="es-MX" w:eastAsia="es-MX"/>
               </w:rPr>
+              <w:t>https://github.com/Bmedina97/MINTIC-84-02.git</w:t>
+            </w:r>
+          </w:p>
+        </w:tc>
+      </w:tr>
+      <w:tr>
+        <w:trPr>
+          <w:trHeight w:val="323"/>
+        </w:trPr>
+        <w:tc>
+          <w:tcPr>
+            <w:tcW w:w="2422" w:type="dxa"/>
+          </w:tcPr>
+          <w:p>
+            <w:pPr>
+              <w:spacing w:after="0" w:line="240" w:lineRule="auto"/>
+              <w:rPr>
+                <w:rFonts w:ascii="Arial" w:eastAsia="Times New Roman" w:hAnsi="Arial" w:cs="Arial"/>
+                <w:color w:val="000000"/>
+                <w:sz w:val="24"/>
+                <w:szCs w:val="24"/>
+                <w:lang w:val="es-MX" w:eastAsia="es-MX"/>
+              </w:rPr>
+            </w:pPr>
+            <w:r>
+              <w:rPr>
+                <w:rFonts w:ascii="Arial" w:eastAsia="Times New Roman" w:hAnsi="Arial" w:cs="Arial"/>
+                <w:color w:val="000000"/>
+                <w:sz w:val="24"/>
+                <w:szCs w:val="24"/>
+                <w:lang w:val="es-MX" w:eastAsia="es-MX"/>
+              </w:rPr>
+              <w:t>CICLO DEMING</w:t>
+            </w:r>
+          </w:p>
+        </w:tc>
+        <w:tc>
+          <w:tcPr>
+            <w:tcW w:w="6479" w:type="dxa"/>
+            <w:tcMar>
+              <w:top w:w="0" w:type="dxa"/>
+              <w:left w:w="108" w:type="dxa"/>
+              <w:bottom w:w="0" w:type="dxa"/>
+              <w:right w:w="108" w:type="dxa"/>
+            </w:tcMar>
+          </w:tcPr>
+          <w:p>
+            <w:pPr>
+              <w:spacing w:after="0" w:line="240" w:lineRule="auto"/>
+              <w:rPr>
+                <w:rFonts w:ascii="Arial" w:eastAsia="Times New Roman" w:hAnsi="Arial" w:cs="Arial"/>
+                <w:color w:val="000000"/>
+                <w:sz w:val="24"/>
+                <w:szCs w:val="24"/>
+                <w:lang w:val="es-MX" w:eastAsia="es-MX"/>
+              </w:rPr>
+            </w:pPr>
+            <w:r>
+              <w:rPr>
+                <w:rFonts w:ascii="Arial" w:eastAsia="Times New Roman" w:hAnsi="Arial" w:cs="Arial"/>
+                <w:color w:val="000000"/>
+                <w:sz w:val="24"/>
+                <w:szCs w:val="24"/>
+                <w:lang w:val="es-MX" w:eastAsia="es-MX"/>
+              </w:rPr>
               <w:t>PLANIFICAR – HACER – VERIFICAR - ACTUAR</w:t>
             </w:r>
           </w:p>
@@ -1943,9 +2006,7 @@
     </w:tbl>
     <w:p>
       <w:pPr>
-        <w:pStyle w:val="Prrafodelista"/>
         <w:spacing w:after="0"/>
-        <w:ind w:left="360"/>
         <w:rPr>
           <w:i/>
           <w:iCs/>
@@ -1954,34 +2015,8 @@
           <w:lang w:val="es-ES"/>
         </w:rPr>
       </w:pPr>
-    </w:p>
-    <w:p>
-      <w:pPr>
-        <w:pStyle w:val="Prrafodelista"/>
-        <w:spacing w:after="0"/>
-        <w:ind w:left="360"/>
-        <w:rPr>
-          <w:i/>
-          <w:iCs/>
-          <w:sz w:val="24"/>
-          <w:szCs w:val="24"/>
-          <w:lang w:val="es-ES"/>
-        </w:rPr>
-      </w:pPr>
-    </w:p>
-    <w:p>
-      <w:pPr>
-        <w:pStyle w:val="Prrafodelista"/>
-        <w:spacing w:after="0"/>
-        <w:ind w:left="360"/>
-        <w:rPr>
-          <w:i/>
-          <w:iCs/>
-          <w:sz w:val="24"/>
-          <w:szCs w:val="24"/>
-          <w:lang w:val="es-ES"/>
-        </w:rPr>
-      </w:pPr>
+      <w:bookmarkStart w:id="0" w:name="_GoBack"/>
+      <w:bookmarkEnd w:id="0"/>
     </w:p>
     <w:p>
       <w:pPr>
@@ -7019,7 +7054,7 @@
 </file>
 
 <file path=customXml/itemProps1.xml><?xml version="1.0" encoding="utf-8"?>
-<ds:datastoreItem xmlns:ds="http://schemas.openxmlformats.org/officeDocument/2006/customXml" ds:itemID="{7FA92295-C52B-EE4D-A56E-49CC46286411}">
+<ds:datastoreItem xmlns:ds="http://schemas.openxmlformats.org/officeDocument/2006/customXml" ds:itemID="{6C410127-B452-634E-95D2-40453167F815}">
   <ds:schemaRefs>
     <ds:schemaRef ds:uri="http://schemas.openxmlformats.org/officeDocument/2006/bibliography"/>
   </ds:schemaRefs>

</xml_diff>